<commit_message>
Add JRuby to Docfile
</commit_message>
<xml_diff>
--- a/Ruby Optimization.docx
+++ b/Ruby Optimization.docx
@@ -1094,8 +1094,9 @@
         <w:rPr>
           <w:rFonts w:ascii="Arial Bold"/>
           <w:rtl w:val="0"/>
-        </w:rPr>
-        <w:t>MMSN PROTOCOL</w:t>
+          <w:lang w:val="en-US"/>
+        </w:rPr>
+        <w:t>JRUBY</w:t>
       </w:r>
     </w:p>
     <w:p>
@@ -1139,7 +1140,7 @@
           <w:rtl w:val="0"/>
           <w:lang w:val="en-US"/>
         </w:rPr>
-        <w:t>Frequency Assignment</w:t>
+        <w:t>Purpose</w:t>
       </w:r>
     </w:p>
     <w:p>
@@ -1155,43 +1156,44 @@
           <w:rtl w:val="0"/>
           <w:lang w:val="en-US"/>
         </w:rPr>
-        <w:t>We propose a suboptimal distribution to be used by each node, which is easy to compute and does not depend on the number of competing nodes. A natural candidate is an increasing geometric sequence, in which</w:t>
-      </w:r>
-    </w:p>
-    <w:p>
-      <w:pPr>
-        <w:pStyle w:val="Display Equation"/>
-        <w:tabs>
-          <w:tab w:val="right" w:pos="7900"/>
-          <w:tab w:val="clear" w:pos="7920"/>
-        </w:tabs>
-        <w:rPr>
-          <w:rFonts w:ascii="Times New Roman" w:cs="Times New Roman" w:hAnsi="Times New Roman" w:eastAsia="Times New Roman"/>
-        </w:rPr>
-      </w:pPr>
-      <w:r>
-        <w:rPr>
-          <w:rFonts w:ascii="Times New Roman" w:cs="Times New Roman" w:hAnsi="Times New Roman" w:eastAsia="Times New Roman"/>
+        <w:t>Jruby endeavors to solve many Ruby performance issues by eliminating the standard interpreter and instead taking ruby syntax and compiling as much of the core libraries as possible to Java bytecode. Current versions of JRuby support both just-in-time compilation as well as ahead-of-time compilation to Java bytecode. In using these various stages of bytecode in addition to some portions of the standard interpreter, this allows for several advantages over the standard interpreter.</w:t>
+      </w:r>
+    </w:p>
+    <w:p>
+      <w:pPr>
+        <w:pStyle w:val="Initial Body Text"/>
+        <w:rPr>
+          <w:rtl w:val="0"/>
+        </w:rPr>
+      </w:pPr>
+      <w:r>
+        <w:rPr>
+          <w:rFonts w:ascii="Century Schoolbook" w:cs="Arial Unicode MS" w:hAnsi="Arial Unicode MS" w:eastAsia="Arial Unicode MS"/>
           <w:rtl w:val="0"/>
         </w:rPr>
         <w:tab/>
-      </w:r>
-      <w:r>
-        <w:rPr>
-          <w:rFonts w:ascii="Times New Roman" w:cs="Times New Roman" w:hAnsi="Times New Roman" w:eastAsia="Times New Roman"/>
-          <w:rtl w:val="0"/>
-        </w:rPr>
+        <w:t>One of the more obvious improvements is the ability to call and use standard Java libraries and classes from within ruby projects. For larger organizations already using Java for core library support, this allows for improved flexibility of the development envi</w:t>
+      </w:r>
+      <w:r>
         <w:drawing>
-          <wp:inline distT="0" distB="0" distL="0" distR="0">
-            <wp:extent cx="1162686" cy="483235"/>
+          <wp:anchor distT="152400" distB="152400" distL="152400" distR="152400" simplePos="0" relativeHeight="251660288" behindDoc="0" locked="0" layoutInCell="1" allowOverlap="1">
+            <wp:simplePos x="0" y="0"/>
+            <wp:positionH relativeFrom="page">
+              <wp:posOffset>1371600</wp:posOffset>
+            </wp:positionH>
+            <wp:positionV relativeFrom="page">
+              <wp:posOffset>4889500</wp:posOffset>
+            </wp:positionV>
+            <wp:extent cx="5029200" cy="3203122"/>
             <wp:effectExtent l="0" t="0" r="0" b="0"/>
+            <wp:wrapTopAndBottom distT="152400" distB="152400"/>
             <wp:docPr id="1073741828" name="officeArt object"/>
             <wp:cNvGraphicFramePr/>
             <a:graphic xmlns:a="http://schemas.openxmlformats.org/drawingml/2006/main">
               <a:graphicData uri="http://schemas.openxmlformats.org/drawingml/2006/picture">
                 <pic:pic xmlns:pic="http://schemas.openxmlformats.org/drawingml/2006/picture">
                   <pic:nvPicPr>
-                    <pic:cNvPr id="1073741828" name="image1.pdf"/>
+                    <pic:cNvPr id="1073741828" name="Screen Shot 2014-03-31 at 5.00.58 PM-enhanced.jpeg"/>
                     <pic:cNvPicPr/>
                   </pic:nvPicPr>
                   <pic:blipFill rotWithShape="1">
@@ -1206,7 +1208,7 @@
                   <pic:spPr>
                     <a:xfrm>
                       <a:off x="0" y="0"/>
-                      <a:ext cx="1162686" cy="483235"/>
+                      <a:ext cx="5029200" cy="3203122"/>
                     </a:xfrm>
                     <a:prstGeom prst="rect">
                       <a:avLst/>
@@ -1221,25 +1223,223 @@
                 </pic:pic>
               </a:graphicData>
             </a:graphic>
-          </wp:inline>
+          </wp:anchor>
         </w:drawing>
       </w:r>
       <w:r>
         <w:rPr>
+          <w:rFonts w:ascii="Century Schoolbook" w:cs="Arial Unicode MS" w:hAnsi="Arial Unicode MS" w:eastAsia="Arial Unicode MS"/>
+          <w:rtl w:val="0"/>
+        </w:rPr>
+        <w:t xml:space="preserve">ronment. </w:t>
+      </w:r>
+    </w:p>
+    <w:p>
+      <w:pPr>
+        <w:pStyle w:val="Initial Body Text"/>
+        <w:rPr>
+          <w:rtl w:val="0"/>
+        </w:rPr>
+      </w:pPr>
+    </w:p>
+    <w:p>
+      <w:pPr>
+        <w:pStyle w:val="Heading 2 with H1"/>
+        <w:rPr>
+          <w:rtl w:val="0"/>
+        </w:rPr>
+      </w:pPr>
+      <w:r>
+        <w:rPr>
+          <w:rFonts w:ascii="Arial Bold" w:cs="Arial Unicode MS" w:hAnsi="Arial Unicode MS" w:eastAsia="Arial Unicode MS"/>
+          <w:rtl w:val="0"/>
+          <w:lang w:val="en-US"/>
+        </w:rPr>
+        <w:t xml:space="preserve"> 2.2. Performance</w:t>
+      </w:r>
+    </w:p>
+    <w:p>
+      <w:pPr>
+        <w:pStyle w:val="Initial Body Text"/>
+        <w:rPr>
+          <w:rtl w:val="0"/>
+        </w:rPr>
+      </w:pPr>
+      <w:r>
+        <w:rPr>
+          <w:rFonts w:ascii="Century Schoolbook" w:cs="Arial Unicode MS" w:hAnsi="Arial Unicode MS" w:eastAsia="Arial Unicode MS"/>
+          <w:rtl w:val="0"/>
+        </w:rPr>
+        <w:tab/>
+        <w:t>In 2007, JRuby</w:t>
+      </w:r>
+      <w:r>
+        <w:rPr>
+          <w:rFonts w:ascii="Arial Unicode MS" w:cs="Arial Unicode MS" w:hAnsi="Century Schoolbook" w:eastAsia="Arial Unicode MS" w:hint="default"/>
+          <w:rtl w:val="0"/>
+          <w:lang w:val="en-US"/>
+        </w:rPr>
+        <w:t>’</w:t>
+      </w:r>
+      <w:r>
+        <w:rPr>
+          <w:rFonts w:ascii="Century Schoolbook" w:cs="Arial Unicode MS" w:hAnsi="Arial Unicode MS" w:eastAsia="Arial Unicode MS"/>
+          <w:rtl w:val="0"/>
+          <w:lang w:val="en-US"/>
+        </w:rPr>
+        <w:t>s overall performace was compared with Ruby 1.8.5, the Yarv interpreter (now merged into Ruby</w:t>
+      </w:r>
+      <w:r>
+        <w:rPr>
+          <w:rFonts w:ascii="Arial Unicode MS" w:cs="Arial Unicode MS" w:hAnsi="Century Schoolbook" w:eastAsia="Arial Unicode MS" w:hint="default"/>
+          <w:rtl w:val="0"/>
+          <w:lang w:val="en-US"/>
+        </w:rPr>
+        <w:t>’</w:t>
+      </w:r>
+      <w:r>
+        <w:rPr>
+          <w:rFonts w:ascii="Century Schoolbook" w:cs="Arial Unicode MS" w:hAnsi="Arial Unicode MS" w:eastAsia="Arial Unicode MS"/>
+          <w:rtl w:val="0"/>
+          <w:lang w:val="en-US"/>
+        </w:rPr>
+        <w:t>s official interpreter), and Rubinius. In it, only 10% of tests performed had JRuby outperforming standard Ruby. These speed enhancements, however, still managed to run all Ruby benchmarks without timing out or producing an error, a claim that no other non-standard Ruby implementation could make [Cangiano, 2007].</w:t>
+      </w:r>
+    </w:p>
+    <w:p>
+      <w:pPr>
+        <w:pStyle w:val="Display Equation"/>
+        <w:tabs>
+          <w:tab w:val="right" w:pos="7900"/>
+          <w:tab w:val="clear" w:pos="7920"/>
+        </w:tabs>
+        <w:rPr>
+          <w:rtl w:val="0"/>
+        </w:rPr>
+      </w:pPr>
+      <w:r>
+        <w:rPr>
+          <w:rFonts w:ascii="Helvetica"/>
+          <w:rtl w:val="0"/>
+          <w:lang w:val="en-US"/>
+        </w:rPr>
+        <w:t>(Figure 1)</w:t>
+      </w:r>
+    </w:p>
+    <w:p>
+      <w:pPr>
+        <w:pStyle w:val="Initial Body Text"/>
+        <w:rPr>
+          <w:rtl w:val="0"/>
+        </w:rPr>
+      </w:pPr>
+      <w:r>
+        <w:rPr>
+          <w:rFonts w:ascii="Century Schoolbook" w:cs="Arial Unicode MS" w:hAnsi="Arial Unicode MS" w:eastAsia="Arial Unicode MS"/>
+          <w:rtl w:val="0"/>
+        </w:rPr>
+        <w:tab/>
+        <w:t>However, benchmarks performed in 2014 between the latest implementations of JRuby and Ruby (Figure 1) are comparable to standard Ruby, but also ramp up significantly in comparison to Ruby in Memory usage (to almost 10x).</w:t>
+      </w:r>
+    </w:p>
+    <w:p>
+      <w:pPr>
+        <w:pStyle w:val="Initial Body Text"/>
+        <w:rPr>
+          <w:rtl w:val="0"/>
+        </w:rPr>
+      </w:pPr>
+      <w:r>
+        <w:rPr>
+          <w:rFonts w:ascii="Century Schoolbook" w:cs="Arial Unicode MS" w:hAnsi="Arial Unicode MS" w:eastAsia="Arial Unicode MS"/>
+          <w:rtl w:val="0"/>
+        </w:rPr>
+        <w:tab/>
+        <w:t>If memory usage isn</w:t>
+      </w:r>
+      <w:r>
+        <w:rPr>
+          <w:rFonts w:ascii="Arial Unicode MS" w:cs="Arial Unicode MS" w:hAnsi="Century Schoolbook" w:eastAsia="Arial Unicode MS" w:hint="default"/>
+          <w:rtl w:val="0"/>
+          <w:lang w:val="en-US"/>
+        </w:rPr>
+        <w:t>’</w:t>
+      </w:r>
+      <w:r>
+        <w:rPr>
+          <w:rFonts w:ascii="Century Schoolbook" w:cs="Arial Unicode MS" w:hAnsi="Arial Unicode MS" w:eastAsia="Arial Unicode MS"/>
+          <w:rtl w:val="0"/>
+          <w:lang w:val="en-US"/>
+        </w:rPr>
+        <w:t>t a priority for a given Ruby project, the biggest additional downside in performance of JRuby has to do with the speed of initializing the JVM to begin with. A simple ruby script that would take the MRI a fraction of a second to run would require several additional seconds just due to JVM launch times.</w:t>
+      </w:r>
+    </w:p>
+    <w:p>
+      <w:pPr>
+        <w:pStyle w:val="Initial Body Text"/>
+        <w:rPr>
+          <w:rtl w:val="0"/>
+        </w:rPr>
+      </w:pPr>
+    </w:p>
+    <w:p>
+      <w:pPr>
+        <w:pStyle w:val="Heading 2 with H1"/>
+        <w:rPr>
+          <w:rtl w:val="0"/>
+        </w:rPr>
+      </w:pPr>
+      <w:r>
+        <w:rPr>
+          <w:rFonts w:ascii="Arial Bold" w:cs="Arial Unicode MS" w:hAnsi="Arial Unicode MS" w:eastAsia="Arial Unicode MS"/>
+          <w:rtl w:val="0"/>
+          <w:lang w:val="en-US"/>
+        </w:rPr>
+        <w:t>2.3 Lack of C Support</w:t>
+      </w:r>
+    </w:p>
+    <w:p>
+      <w:pPr>
+        <w:pStyle w:val="Initial Body Text"/>
+        <w:rPr>
+          <w:rtl w:val="0"/>
+        </w:rPr>
+      </w:pPr>
+      <w:r>
+        <w:rPr>
+          <w:rFonts w:ascii="Century Schoolbook" w:cs="Arial Unicode MS" w:hAnsi="Arial Unicode MS" w:eastAsia="Arial Unicode MS"/>
+          <w:rtl w:val="0"/>
+          <w:lang w:val="en-US"/>
+        </w:rPr>
+        <w:t>While JRuby allows for enhanced support and compatibility with Java libraries and applets, the majority of Ruby users (especially those using Ruby on Rails) are used to using libraries that contain native C support. In choosing to support Java, JRuby forces the incompatibility with native C extensions. Most notably are a variety of database interfaces and web servers.</w:t>
+      </w:r>
+    </w:p>
+    <w:p>
+      <w:pPr>
+        <w:pStyle w:val="Initial Body Text"/>
+        <w:rPr>
+          <w:rtl w:val="0"/>
+        </w:rPr>
+      </w:pPr>
+    </w:p>
+    <w:p>
+      <w:pPr>
+        <w:pStyle w:val="Heading 2 with H1"/>
+        <w:rPr>
           <w:rFonts w:ascii="Times New Roman" w:cs="Times New Roman" w:hAnsi="Times New Roman" w:eastAsia="Times New Roman"/>
-          <w:rtl w:val="0"/>
-        </w:rPr>
-        <w:tab/>
-      </w:r>
-      <w:r>
-        <w:rPr>
-          <w:rFonts w:ascii="Times New Roman"/>
-          <w:i w:val="0"/>
-          <w:iCs w:val="0"/>
-          <w:rtl w:val="0"/>
-          <w:lang w:val="en-US"/>
-        </w:rPr>
-        <w:t>(1)</w:t>
+          <w:b w:val="1"/>
+          <w:bCs w:val="1"/>
+          <w:i w:val="1"/>
+          <w:iCs w:val="1"/>
+        </w:rPr>
+      </w:pPr>
+      <w:r>
+        <w:rPr>
+          <w:rFonts w:ascii="Arial Bold" w:cs="Arial Unicode MS" w:hAnsi="Arial Unicode MS" w:eastAsia="Arial Unicode MS"/>
+          <w:rtl w:val="0"/>
+          <w:lang w:val="en-US"/>
+        </w:rPr>
+        <w:t>2.4. Development Lag</w:t>
       </w:r>
     </w:p>
     <w:p>
@@ -1255,24 +1455,88 @@
           <w:rtl w:val="0"/>
           <w:lang w:val="en-US"/>
         </w:rPr>
-        <w:t>where t = 0, . . . , T, and b is a number greater than 1.</w:t>
-      </w:r>
-    </w:p>
-    <w:p>
-      <w:pPr>
-        <w:pStyle w:val="Initial Body Text Indent"/>
-        <w:rPr>
-          <w:rtl w:val="0"/>
-        </w:rPr>
-      </w:pPr>
-      <w:r>
-        <w:rPr>
-          <w:rFonts w:ascii="Century Schoolbook" w:cs="Arial Unicode MS" w:hAnsi="Arial Unicode MS" w:eastAsia="Arial Unicode MS"/>
-          <w:rtl w:val="0"/>
-          <w:lang w:val="en-US"/>
-        </w:rPr>
-        <w:t>In our algorithm, we use the suboptimal approach for simplicity and generality. We need to make the distribution of the selected back-off time slice at each node conform to what is shown in Equation (1). It is implemented as follows: First, a random variable with a uniform distribution within the interval (0, 1) is generated on each node, then time slice i is selected according to the following equation:</w:t>
-      </w:r>
+        <w:t>Due to JRuby</w:t>
+      </w:r>
+      <w:r>
+        <w:rPr>
+          <w:rFonts w:ascii="Arial Unicode MS" w:cs="Arial Unicode MS" w:hAnsi="Century Schoolbook" w:eastAsia="Arial Unicode MS" w:hint="default"/>
+          <w:rtl w:val="0"/>
+          <w:lang w:val="en-US"/>
+        </w:rPr>
+        <w:t>’</w:t>
+      </w:r>
+      <w:r>
+        <w:rPr>
+          <w:rFonts w:ascii="Century Schoolbook" w:cs="Arial Unicode MS" w:hAnsi="Arial Unicode MS" w:eastAsia="Arial Unicode MS"/>
+          <w:rtl w:val="0"/>
+          <w:lang w:val="en-US"/>
+        </w:rPr>
+        <w:t xml:space="preserve">s implementation being dependent on Ruby releases prior to implementation and support, this has created an unfortunately long lag time, with the most recent release of JRuby only supporting Ruby version 1.9.3, which was initially released in 2011. </w:t>
+      </w:r>
+    </w:p>
+    <w:p>
+      <w:pPr>
+        <w:pStyle w:val="Initial Body Text"/>
+        <w:rPr>
+          <w:rtl w:val="0"/>
+        </w:rPr>
+      </w:pPr>
+    </w:p>
+    <w:p>
+      <w:pPr>
+        <w:pStyle w:val="Heading 2 with H1"/>
+        <w:rPr>
+          <w:rtl w:val="0"/>
+        </w:rPr>
+      </w:pPr>
+      <w:r>
+        <w:rPr>
+          <w:rFonts w:ascii="Arial Bold" w:cs="Arial Unicode MS" w:hAnsi="Arial Unicode MS" w:eastAsia="Arial Unicode MS"/>
+          <w:rtl w:val="0"/>
+          <w:lang w:val="en-US"/>
+        </w:rPr>
+        <w:t>2.5 Summary</w:t>
+      </w:r>
+    </w:p>
+    <w:p>
+      <w:pPr>
+        <w:pStyle w:val="Initial Body Text"/>
+        <w:rPr>
+          <w:rtl w:val="0"/>
+        </w:rPr>
+      </w:pPr>
+      <w:r>
+        <w:rPr>
+          <w:rFonts w:ascii="Century Schoolbook" w:cs="Arial Unicode MS" w:hAnsi="Arial Unicode MS" w:eastAsia="Arial Unicode MS"/>
+          <w:rtl w:val="0"/>
+          <w:lang w:val="en-US"/>
+        </w:rPr>
+        <w:t>While JRuby does offer some improved benchmark performance in a minority of cases, the slow development cycle and potential for a massive increase to memory footprint make it an unsuitable option for pure ruby development stacks.</w:t>
+      </w:r>
+    </w:p>
+    <w:p>
+      <w:pPr>
+        <w:pStyle w:val="Initial Body Text"/>
+        <w:rPr>
+          <w:rtl w:val="0"/>
+        </w:rPr>
+      </w:pPr>
+    </w:p>
+    <w:p>
+      <w:pPr>
+        <w:pStyle w:val="Initial Body Text"/>
+        <w:rPr>
+          <w:rtl w:val="0"/>
+        </w:rPr>
+      </w:pPr>
+    </w:p>
+    <w:p>
+      <w:pPr>
+        <w:pStyle w:val="Initial Body Text"/>
+        <w:rPr>
+          <w:rtl w:val="0"/>
+        </w:rPr>
+      </w:pPr>
     </w:p>
     <w:p>
       <w:pPr>
@@ -6083,7 +6347,25 @@
           <w:rtl w:val="0"/>
           <w:lang w:val="en-US"/>
         </w:rPr>
-        <w:t xml:space="preserve"> http://www.siliconrepublic.com/careers/item/36001-crs-cls-up</w:t>
+        <w:t xml:space="preserve"> </w:t>
+      </w:r>
+      <w:hyperlink r:id="rId12" w:history="1">
+        <w:r>
+          <w:rPr>
+            <w:rStyle w:val="Hyperlink.0"/>
+            <w:rFonts w:ascii="Century Schoolbook" w:cs="Arial Unicode MS" w:hAnsi="Arial Unicode MS" w:eastAsia="Arial Unicode MS"/>
+            <w:rtl w:val="0"/>
+          </w:rPr>
+          <w:t>http://www.siliconrepublic.com/careers/item/36001-crs-cls-up</w:t>
+        </w:r>
+      </w:hyperlink>
+      <w:r>
+        <w:rPr>
+          <w:rFonts w:ascii="Century Schoolbook" w:cs="Arial Unicode MS" w:hAnsi="Arial Unicode MS" w:eastAsia="Arial Unicode MS"/>
+          <w:rtl w:val="0"/>
+          <w:lang w:val="en-US"/>
+        </w:rPr>
+        <w:t xml:space="preserve"> </w:t>
       </w:r>
     </w:p>
     <w:p>
@@ -6129,7 +6411,7 @@
         </w:rPr>
         <w:t xml:space="preserve">14, February 15-19 2014, Orlando, FL, USA. DOI: </w:t>
       </w:r>
-      <w:hyperlink r:id="rId12" w:history="1">
+      <w:hyperlink r:id="rId13" w:history="1">
         <w:r>
           <w:rPr>
             <w:rStyle w:val="Hyperlink.0"/>
@@ -6151,75 +6433,42 @@
         <w:rPr>
           <w:rFonts w:ascii="Century Schoolbook" w:cs="Arial Unicode MS" w:hAnsi="Arial Unicode MS" w:eastAsia="Arial Unicode MS"/>
           <w:rtl w:val="0"/>
-          <w:lang w:val="en-US"/>
-        </w:rPr>
-        <w:t xml:space="preserve"> S. Abril and Robert Plant. 2007. The patent holder</w:t>
-      </w:r>
-      <w:r>
-        <w:rPr>
-          <w:rFonts w:ascii="Arial Unicode MS" w:cs="Arial Unicode MS" w:hAnsi="Century Schoolbook" w:eastAsia="Arial Unicode MS" w:hint="default"/>
-          <w:rtl w:val="0"/>
-          <w:lang w:val="en-US"/>
-        </w:rPr>
-        <w:t>’</w:t>
-      </w:r>
-      <w:r>
-        <w:rPr>
-          <w:rFonts w:ascii="Century Schoolbook" w:cs="Arial Unicode MS" w:hAnsi="Arial Unicode MS" w:eastAsia="Arial Unicode MS"/>
-          <w:rtl w:val="0"/>
-          <w:lang w:val="en-US"/>
-        </w:rPr>
-        <w:t xml:space="preserve">s dilemma: Buy, sell, or troll? </w:t>
-      </w:r>
-      <w:r>
-        <w:rPr>
-          <w:rFonts w:ascii="Century Schoolbook" w:cs="Arial Unicode MS" w:hAnsi="Arial Unicode MS" w:eastAsia="Arial Unicode MS"/>
-          <w:i w:val="1"/>
-          <w:iCs w:val="1"/>
-          <w:rtl w:val="0"/>
-          <w:lang w:val="en-US"/>
-        </w:rPr>
-        <w:t>Commun. ACM</w:t>
-      </w:r>
-      <w:r>
-        <w:rPr>
-          <w:rFonts w:ascii="Century Schoolbook" w:cs="Arial Unicode MS" w:hAnsi="Arial Unicode MS" w:eastAsia="Arial Unicode MS"/>
-          <w:rtl w:val="0"/>
-          <w:lang w:val="en-US"/>
-        </w:rPr>
-        <w:t xml:space="preserve"> 50, 1 (Jan. 2007), 36</w:t>
-      </w:r>
-      <w:r>
-        <w:rPr>
-          <w:rFonts w:ascii="Arial Unicode MS" w:cs="Arial Unicode MS" w:hAnsi="Century Schoolbook" w:eastAsia="Arial Unicode MS" w:hint="default"/>
-          <w:rtl w:val="0"/>
-          <w:lang w:val="en-US"/>
-        </w:rPr>
-        <w:t>–</w:t>
-      </w:r>
-      <w:r>
-        <w:rPr>
-          <w:rFonts w:ascii="Century Schoolbook" w:cs="Arial Unicode MS" w:hAnsi="Arial Unicode MS" w:eastAsia="Arial Unicode MS"/>
-          <w:rtl w:val="0"/>
-          <w:lang w:val="en-US"/>
-        </w:rPr>
-        <w:t xml:space="preserve">44.   </w:t>
-      </w:r>
-      <w:r>
-        <w:rPr>
-          <w:rFonts w:ascii="Courier New"/>
-          <w:rtl w:val="0"/>
-          <w:lang w:val="en-US"/>
-        </w:rPr>
-        <w:t>DOI</w:t>
-      </w:r>
-      <w:r>
-        <w:rPr>
-          <w:rFonts w:ascii="Century Schoolbook" w:cs="Arial Unicode MS" w:hAnsi="Arial Unicode MS" w:eastAsia="Arial Unicode MS"/>
-          <w:rtl w:val="0"/>
-          <w:lang w:val="en-US"/>
-        </w:rPr>
-        <w:t>:http://dx.doi.org/10.1145/1188913.1188915</w:t>
+        </w:rPr>
+        <w:t>Antonio Cangiano</w:t>
+      </w:r>
+      <w:r>
+        <w:rPr>
+          <w:rFonts w:ascii="Century Schoolbook" w:cs="Arial Unicode MS" w:hAnsi="Arial Unicode MS" w:eastAsia="Arial Unicode MS"/>
+          <w:rtl w:val="0"/>
+          <w:lang w:val="en-US"/>
+        </w:rPr>
+        <w:t xml:space="preserve">. 2007. </w:t>
+      </w:r>
+      <w:r>
+        <w:rPr>
+          <w:rFonts w:ascii="Century Schoolbook" w:cs="Arial Unicode MS" w:hAnsi="Arial Unicode MS" w:eastAsia="Arial Unicode MS"/>
+          <w:rtl w:val="0"/>
+          <w:lang w:val="en-US"/>
+        </w:rPr>
+        <w:t xml:space="preserve">The Great Ruby Shootout (December 2007). Retrieved March 31, 2014 </w:t>
+      </w:r>
+      <w:hyperlink r:id="rId14" w:history="1">
+        <w:r>
+          <w:rPr>
+            <w:rStyle w:val="Hyperlink.0"/>
+            <w:rFonts w:ascii="Century Schoolbook" w:cs="Arial Unicode MS" w:hAnsi="Arial Unicode MS" w:eastAsia="Arial Unicode MS"/>
+            <w:rtl w:val="0"/>
+          </w:rPr>
+          <w:t>http://programmingzen.com/2007/12/03/the-great-ruby-shootout/</w:t>
+        </w:r>
+      </w:hyperlink>
+      <w:r>
+        <w:rPr>
+          <w:rFonts w:ascii="Century Schoolbook" w:cs="Arial Unicode MS" w:hAnsi="Arial Unicode MS" w:eastAsia="Arial Unicode MS"/>
+          <w:rtl w:val="0"/>
+          <w:lang w:val="en-US"/>
+        </w:rPr>
+        <w:t xml:space="preserve"> </w:t>
       </w:r>
     </w:p>
     <w:p>
@@ -8992,12 +9241,12 @@
       </w:r>
     </w:p>
     <w:sectPr>
-      <w:headerReference w:type="default" r:id="rId13"/>
-      <w:headerReference w:type="even" r:id="rId14"/>
-      <w:headerReference w:type="first" r:id="rId15"/>
-      <w:footerReference w:type="default" r:id="rId16"/>
-      <w:footerReference w:type="even" r:id="rId17"/>
-      <w:footerReference w:type="first" r:id="rId18"/>
+      <w:headerReference w:type="default" r:id="rId15"/>
+      <w:headerReference w:type="even" r:id="rId16"/>
+      <w:headerReference w:type="first" r:id="rId17"/>
+      <w:footerReference w:type="default" r:id="rId18"/>
+      <w:footerReference w:type="even" r:id="rId19"/>
+      <w:footerReference w:type="first" r:id="rId20"/>
       <w:pgSz w:w="12240" w:h="15840" w:orient="portrait"/>
       <w:pgMar w:top="1440" w:right="2160" w:bottom="1440" w:left="2160" w:header="1440" w:footer="1440"/>
       <w:titlePg w:val="1"/>
@@ -9435,7 +9684,7 @@
         <w:szCs w:val="16"/>
         <w:rtl w:val="0"/>
       </w:rPr>
-      <w:t>8</w:t>
+      <w:t>10</w:t>
     </w:r>
     <w:r>
       <w:rPr>

</xml_diff>